<commit_message>
Updated Documentation for changes in project per sponsor
</commit_message>
<xml_diff>
--- a/REPORTS/RF-5.docx
+++ b/REPORTS/RF-5.docx
@@ -103,7 +103,32 @@
         <w:ind w:left="720"/>
       </w:pPr>
       <w:r>
-        <w:t>There is very good documentation for Digital Ocean and Angular set ups online to aid us in getting these two components set up together.</w:t>
+        <w:t xml:space="preserve">There is very good documentation for </w:t>
+      </w:r>
+      <w:r>
+        <w:t>GoDaddy</w:t>
+      </w:r>
+      <w:r>
+        <w:t xml:space="preserve"> and Angular set ups online to aid us in getting these two components set up together.</w:t>
+      </w:r>
+      <w:r>
+        <w:t xml:space="preserve"> We also started using </w:t>
+      </w:r>
+      <w:proofErr w:type="spellStart"/>
+      <w:r>
+        <w:t>emailJS</w:t>
+      </w:r>
+      <w:proofErr w:type="spellEnd"/>
+      <w:r>
+        <w:t xml:space="preserve"> which is an </w:t>
+      </w:r>
+      <w:proofErr w:type="spellStart"/>
+      <w:r>
+        <w:t>api</w:t>
+      </w:r>
+      <w:proofErr w:type="spellEnd"/>
+      <w:r>
+        <w:t xml:space="preserve"> for taking our members interest form and emailing that to the 40 and 8 email group.</w:t>
       </w:r>
     </w:p>
     <w:p>
@@ -132,26 +157,21 @@
       <w:pPr>
         <w:ind w:left="720"/>
       </w:pPr>
-      <w:r>
-        <w:t xml:space="preserve">Very well I have a teacher that uses digital ocean for his </w:t>
-      </w:r>
-      <w:r>
-        <w:t>websites,</w:t>
-      </w:r>
-      <w:r>
-        <w:t xml:space="preserve"> and he </w:t>
-      </w:r>
-      <w:r>
-        <w:t>had</w:t>
-      </w:r>
-      <w:r>
-        <w:t xml:space="preserve"> </w:t>
-      </w:r>
-      <w:r>
-        <w:t>shown</w:t>
-      </w:r>
-      <w:r>
-        <w:t xml:space="preserve"> us how things work and how easy the droplets are to use and setup.</w:t>
+      <w:proofErr w:type="spellStart"/>
+      <w:r>
+        <w:t>Godaddy</w:t>
+      </w:r>
+      <w:proofErr w:type="spellEnd"/>
+      <w:r>
+        <w:t xml:space="preserve"> is a site that is widely used by other users and has great documentation and great information online for solving errors. </w:t>
+      </w:r>
+      <w:proofErr w:type="spellStart"/>
+      <w:r>
+        <w:t>EmailJS</w:t>
+      </w:r>
+      <w:proofErr w:type="spellEnd"/>
+      <w:r>
+        <w:t xml:space="preserve"> is not widely used but they do have great documentation and there are a few great resources online for solving errors and other problems I may run into.</w:t>
       </w:r>
     </w:p>
     <w:p>
@@ -181,7 +201,13 @@
         <w:ind w:left="720"/>
       </w:pPr>
       <w:r>
-        <w:t>Yes, they have excellent documentation out on the digital ocean website for help and there are other forms of documentation from other sites available to us.</w:t>
+        <w:t xml:space="preserve">Yes, they have excellent documentation out on the </w:t>
+      </w:r>
+      <w:r>
+        <w:t>GoDaddy</w:t>
+      </w:r>
+      <w:r>
+        <w:t xml:space="preserve"> website for help and there are other forms of documentation from other sites available to us.</w:t>
       </w:r>
     </w:p>
     <w:p>
@@ -241,7 +267,13 @@
         <w:ind w:left="720"/>
       </w:pPr>
       <w:r>
-        <w:t>Very well we are using a domain from GoDaddy and I looked up setting up GoDaddy with digital ocean and there are great in-depth resources for us to be able to follow.</w:t>
+        <w:t>Very well we are using a domain from GoDaddy and I looked up setting up GoDad</w:t>
+      </w:r>
+      <w:r>
+        <w:t xml:space="preserve">dy </w:t>
+      </w:r>
+      <w:r>
+        <w:t>and there are great in-depth resources for us to be able to follow.</w:t>
       </w:r>
     </w:p>
     <w:p>
@@ -274,7 +306,19 @@
         <w:t xml:space="preserve">Fairly easily </w:t>
       </w:r>
       <w:r>
-        <w:t>it will just be our responsibility to implement digital ocean into our angular project and set up the system to be able to handle our project. Digital ocean will be responsible to handling the server side of things and that will not be our responsibility which was agreed upon by our sponsor.</w:t>
+        <w:t xml:space="preserve">it will just be our responsibility to implement </w:t>
+      </w:r>
+      <w:r>
+        <w:t xml:space="preserve">GoDaddy </w:t>
+      </w:r>
+      <w:r>
+        <w:t xml:space="preserve">into our angular project and set up the system to be able to handle our project. </w:t>
+      </w:r>
+      <w:r>
+        <w:t>GoDaddy</w:t>
+      </w:r>
+      <w:r>
+        <w:t xml:space="preserve"> will be responsible to handling the server side of things and that will not be our responsibility which was agreed upon by our sponsor.</w:t>
       </w:r>
     </w:p>
     <w:p>
@@ -304,7 +348,11 @@
         <w:ind w:left="720"/>
       </w:pPr>
       <w:r>
-        <w:t>The club was specific when they asked about the details of the website and how they wanted information organized and displayed and the specific information that they wanted to be displayed. The design and layout of the site is influenced by us and how certain things are laid out and implemented.</w:t>
+        <w:t xml:space="preserve">The club was specific when they asked about the details of the website and how they wanted information organized and displayed and the specific information that they wanted to be </w:t>
+      </w:r>
+      <w:r>
+        <w:lastRenderedPageBreak/>
+        <w:t>displayed. The design and layout of the site is influenced by us and how certain things are laid out and implemented.</w:t>
       </w:r>
     </w:p>
     <w:p>
@@ -326,7 +374,6 @@
           <w:rFonts w:ascii="Times New Roman" w:hAnsi="Times New Roman" w:cs="Times New Roman"/>
           <w:color w:val="333333"/>
         </w:rPr>
-        <w:lastRenderedPageBreak/>
         <w:t>Will the product scale to my enterprise's requirements?</w:t>
       </w:r>
     </w:p>
@@ -338,7 +385,13 @@
         <w:t>Yes,</w:t>
       </w:r>
       <w:r>
-        <w:t xml:space="preserve"> digital ocean scales up and down depending on the number of users to the site and how much it is used. </w:t>
+        <w:t xml:space="preserve"> </w:t>
+      </w:r>
+      <w:r>
+        <w:t>GoDaddy</w:t>
+      </w:r>
+      <w:r>
+        <w:t xml:space="preserve"> scales up and down depending on the number of users to the site and how much it is used. </w:t>
       </w:r>
       <w:r>
         <w:t>So,</w:t>

</xml_diff>